<commit_message>
minor fix in doc
</commit_message>
<xml_diff>
--- a/FinalDocs/04_TechnicalSafetyConcept_LaneAssistance.docx
+++ b/FinalDocs/04_TechnicalSafetyConcept_LaneAssistance.docx
@@ -43,7 +43,7 @@
                     <pic:cNvPicPr preferRelativeResize="0"/>
                   </pic:nvPicPr>
                   <pic:blipFill>
-                    <a:blip r:embed="rId4"/>
+                    <a:blip r:embed="rId6"/>
                     <a:srcRect l="24000" r="25600"/>
                     <a:stretch>
                       <a:fillRect/>
@@ -92,7 +92,7 @@
                     <pic:cNvPicPr preferRelativeResize="0"/>
                   </pic:nvPicPr>
                   <pic:blipFill>
-                    <a:blip r:embed="rId5"/>
+                    <a:blip r:embed="rId7"/>
                     <a:srcRect/>
                     <a:stretch>
                       <a:fillRect/>
@@ -268,7 +268,7 @@
                     <pic:cNvPicPr preferRelativeResize="0"/>
                   </pic:nvPicPr>
                   <pic:blipFill>
-                    <a:blip r:embed="rId6"/>
+                    <a:blip r:embed="rId8"/>
                     <a:srcRect/>
                     <a:stretch>
                       <a:fillRect/>
@@ -747,11 +747,9 @@
           <w:pPr>
             <w:pStyle w:val="Tartalomjegyzkcmsora"/>
           </w:pPr>
-          <w:proofErr w:type="spellStart"/>
           <w:r>
             <w:t>Contents</w:t>
           </w:r>
-          <w:proofErr w:type="spellEnd"/>
         </w:p>
         <w:p>
           <w:pPr>
@@ -1799,6 +1797,8 @@
         </w:rPr>
         <w:t>the system architecture.</w:t>
       </w:r>
+      <w:bookmarkStart w:id="12" w:name="_GoBack"/>
+      <w:bookmarkEnd w:id="12"/>
     </w:p>
     <w:p>
       <w:pPr>
@@ -1818,23 +1818,23 @@
         <w:pStyle w:val="Cmsor1"/>
         <w:contextualSpacing w:val="0"/>
       </w:pPr>
-      <w:bookmarkStart w:id="12" w:name="_Toc517306122"/>
+      <w:bookmarkStart w:id="13" w:name="_Toc517306122"/>
       <w:r>
         <w:lastRenderedPageBreak/>
         <w:t>Inputs to the Technical Safety Concept</w:t>
       </w:r>
-      <w:bookmarkEnd w:id="12"/>
+      <w:bookmarkEnd w:id="13"/>
     </w:p>
     <w:p>
       <w:pPr>
         <w:pStyle w:val="Cmsor2"/>
         <w:contextualSpacing w:val="0"/>
       </w:pPr>
-      <w:bookmarkStart w:id="13" w:name="_Toc517306123"/>
+      <w:bookmarkStart w:id="14" w:name="_Toc517306123"/>
       <w:r>
         <w:t>Functional Safety Requirements</w:t>
       </w:r>
-      <w:bookmarkEnd w:id="13"/>
+      <w:bookmarkEnd w:id="14"/>
     </w:p>
     <w:tbl>
       <w:tblPr>
@@ -1930,21 +1930,7 @@
               <w:rPr>
                 <w:rFonts w:asciiTheme="minorHAnsi" w:hAnsiTheme="minorHAnsi" w:cstheme="minorHAnsi"/>
               </w:rPr>
-              <w:t xml:space="preserve">Fault Tolerant Time </w:t>
-            </w:r>
-            <w:proofErr w:type="spellStart"/>
-            <w:r>
-              <w:rPr>
-                <w:rFonts w:asciiTheme="minorHAnsi" w:hAnsiTheme="minorHAnsi" w:cstheme="minorHAnsi"/>
-              </w:rPr>
-              <w:t>Intv</w:t>
-            </w:r>
-            <w:proofErr w:type="spellEnd"/>
-            <w:r>
-              <w:rPr>
-                <w:rFonts w:asciiTheme="minorHAnsi" w:hAnsiTheme="minorHAnsi" w:cstheme="minorHAnsi"/>
-              </w:rPr>
-              <w:t>.</w:t>
+              <w:t>Fault Tolerant Time Intv.</w:t>
             </w:r>
           </w:p>
         </w:tc>
@@ -2055,16 +2041,8 @@
               <w:rPr>
                 <w:rFonts w:asciiTheme="minorHAnsi" w:hAnsiTheme="minorHAnsi" w:cstheme="minorHAnsi"/>
               </w:rPr>
-              <w:t xml:space="preserve">50 </w:t>
-            </w:r>
-            <w:proofErr w:type="spellStart"/>
-            <w:r>
-              <w:rPr>
-                <w:rFonts w:asciiTheme="minorHAnsi" w:hAnsiTheme="minorHAnsi" w:cstheme="minorHAnsi"/>
-              </w:rPr>
-              <w:t>ms</w:t>
-            </w:r>
-            <w:proofErr w:type="spellEnd"/>
+              <w:t>50 ms</w:t>
+            </w:r>
           </w:p>
         </w:tc>
         <w:tc>
@@ -2127,7 +2105,6 @@
               </w:rPr>
               <w:t xml:space="preserve">The lane keeping item shall ensure that the lane departure oscillating torque frequency is below </w:t>
             </w:r>
-            <w:proofErr w:type="spellStart"/>
             <w:r>
               <w:rPr>
                 <w:rFonts w:ascii="Lucida Console" w:hAnsi="Lucida Console" w:cstheme="minorHAnsi"/>
@@ -2135,7 +2112,6 @@
               </w:rPr>
               <w:t>Max_Torque_Frequency</w:t>
             </w:r>
-            <w:proofErr w:type="spellEnd"/>
           </w:p>
         </w:tc>
         <w:tc>
@@ -2172,16 +2148,8 @@
               <w:rPr>
                 <w:rFonts w:asciiTheme="minorHAnsi" w:hAnsiTheme="minorHAnsi" w:cstheme="minorHAnsi"/>
               </w:rPr>
-              <w:t xml:space="preserve">50 </w:t>
-            </w:r>
-            <w:proofErr w:type="spellStart"/>
-            <w:r>
-              <w:rPr>
-                <w:rFonts w:asciiTheme="minorHAnsi" w:hAnsiTheme="minorHAnsi" w:cstheme="minorHAnsi"/>
-              </w:rPr>
-              <w:t>ms</w:t>
-            </w:r>
-            <w:proofErr w:type="spellEnd"/>
+              <w:t>50 ms</w:t>
+            </w:r>
           </w:p>
         </w:tc>
         <w:tc>
@@ -2283,16 +2251,8 @@
               <w:rPr>
                 <w:rFonts w:asciiTheme="minorHAnsi" w:hAnsiTheme="minorHAnsi" w:cstheme="minorHAnsi"/>
               </w:rPr>
-              <w:t xml:space="preserve">25 </w:t>
-            </w:r>
-            <w:proofErr w:type="spellStart"/>
-            <w:r>
-              <w:rPr>
-                <w:rFonts w:asciiTheme="minorHAnsi" w:hAnsiTheme="minorHAnsi" w:cstheme="minorHAnsi"/>
-              </w:rPr>
-              <w:t>ms</w:t>
-            </w:r>
-            <w:proofErr w:type="spellEnd"/>
+              <w:t>25 ms</w:t>
+            </w:r>
           </w:p>
         </w:tc>
         <w:tc>
@@ -2379,7 +2339,6 @@
               </w:rPr>
               <w:t xml:space="preserve"> for only </w:t>
             </w:r>
-            <w:proofErr w:type="spellStart"/>
             <w:r>
               <w:rPr>
                 <w:rFonts w:ascii="Lucida Console" w:hAnsi="Lucida Console" w:cstheme="minorHAnsi"/>
@@ -2387,7 +2346,6 @@
               </w:rPr>
               <w:t>Max_Duration</w:t>
             </w:r>
-            <w:proofErr w:type="spellEnd"/>
             <w:r>
               <w:rPr>
                 <w:rFonts w:asciiTheme="minorHAnsi" w:hAnsiTheme="minorHAnsi" w:cstheme="minorHAnsi"/>
@@ -2436,16 +2394,8 @@
               <w:rPr>
                 <w:rFonts w:asciiTheme="minorHAnsi" w:hAnsiTheme="minorHAnsi" w:cstheme="minorHAnsi"/>
               </w:rPr>
-              <w:t xml:space="preserve">500 </w:t>
-            </w:r>
-            <w:proofErr w:type="spellStart"/>
-            <w:r>
-              <w:rPr>
-                <w:rFonts w:asciiTheme="minorHAnsi" w:hAnsiTheme="minorHAnsi" w:cstheme="minorHAnsi"/>
-              </w:rPr>
-              <w:t>ms</w:t>
-            </w:r>
-            <w:proofErr w:type="spellEnd"/>
+              <w:t>500 ms</w:t>
+            </w:r>
           </w:p>
         </w:tc>
         <w:tc>
@@ -2547,16 +2497,8 @@
               <w:rPr>
                 <w:rFonts w:asciiTheme="minorHAnsi" w:hAnsiTheme="minorHAnsi" w:cstheme="minorHAnsi"/>
               </w:rPr>
-              <w:t xml:space="preserve">25 </w:t>
-            </w:r>
-            <w:proofErr w:type="spellStart"/>
-            <w:r>
-              <w:rPr>
-                <w:rFonts w:asciiTheme="minorHAnsi" w:hAnsiTheme="minorHAnsi" w:cstheme="minorHAnsi"/>
-              </w:rPr>
-              <w:t>ms</w:t>
-            </w:r>
-            <w:proofErr w:type="spellEnd"/>
+              <w:t>25 ms</w:t>
+            </w:r>
           </w:p>
         </w:tc>
         <w:tc>
@@ -2597,11 +2539,11 @@
         <w:pStyle w:val="Cmsor2"/>
         <w:contextualSpacing w:val="0"/>
       </w:pPr>
-      <w:bookmarkStart w:id="14" w:name="_Toc517306124"/>
+      <w:bookmarkStart w:id="15" w:name="_Toc517306124"/>
       <w:r>
         <w:t>Refined System Architecture from Functional Safety Concept</w:t>
       </w:r>
-      <w:bookmarkEnd w:id="14"/>
+      <w:bookmarkEnd w:id="15"/>
     </w:p>
     <w:p>
       <w:pPr>
@@ -2613,8 +2555,8 @@
           <w:lang w:val="en-US"/>
         </w:rPr>
       </w:pPr>
-      <w:bookmarkStart w:id="15" w:name="_qvk4x8rvn2fn" w:colFirst="0" w:colLast="0"/>
-      <w:bookmarkEnd w:id="15"/>
+      <w:bookmarkStart w:id="16" w:name="_qvk4x8rvn2fn" w:colFirst="0" w:colLast="0"/>
+      <w:bookmarkEnd w:id="16"/>
       <w:r>
         <w:rPr>
           <w:rFonts w:asciiTheme="minorHAnsi" w:hAnsiTheme="minorHAnsi" w:cstheme="minorHAnsi"/>
@@ -2656,8 +2598,8 @@
             <v:path o:extrusionok="f" gradientshapeok="t" o:connecttype="rect"/>
             <o:lock v:ext="edit" aspectratio="t"/>
           </v:shapetype>
-          <v:shape id="_x0000_i1025" type="#_x0000_t75" style="width:467.25pt;height:263.25pt">
-            <v:imagedata r:id="rId7" o:title="graphic_asset_3"/>
+          <v:shape id="_x0000_i1025" type="#_x0000_t75" style="width:468pt;height:262.9pt">
+            <v:imagedata r:id="rId9" o:title="graphic_asset_3"/>
           </v:shape>
         </w:pict>
       </w:r>
@@ -2667,17 +2609,14 @@
         <w:pStyle w:val="Cmsor3"/>
         <w:contextualSpacing w:val="0"/>
       </w:pPr>
-      <w:bookmarkStart w:id="16" w:name="_Toc517306125"/>
+      <w:bookmarkStart w:id="17" w:name="_Toc517306125"/>
       <w:r>
         <w:lastRenderedPageBreak/>
         <w:t>Functional overview of architecture elements</w:t>
       </w:r>
-      <w:bookmarkEnd w:id="16"/>
-    </w:p>
-    <w:p>
-      <w:bookmarkStart w:id="17" w:name="_GoBack"/>
       <w:bookmarkEnd w:id="17"/>
     </w:p>
+    <w:p/>
     <w:tbl>
       <w:tblPr>
         <w:tblStyle w:val="Tblzatrcsos41jellszn"/>
@@ -3433,7 +3372,6 @@
               </w:rPr>
               <w:t xml:space="preserve">frequency is below </w:t>
             </w:r>
-            <w:proofErr w:type="spellStart"/>
             <w:r>
               <w:rPr>
                 <w:rFonts w:ascii="Lucida Console" w:hAnsi="Lucida Console" w:cstheme="minorHAnsi"/>
@@ -3441,7 +3379,6 @@
               </w:rPr>
               <w:t>Max_Torque_Frequency</w:t>
             </w:r>
-            <w:proofErr w:type="spellEnd"/>
             <w:r>
               <w:rPr>
                 <w:rFonts w:asciiTheme="minorHAnsi" w:hAnsiTheme="minorHAnsi" w:cstheme="minorHAnsi"/>
@@ -3526,7 +3463,6 @@
               </w:rPr>
               <w:t xml:space="preserve">more than </w:t>
             </w:r>
-            <w:proofErr w:type="spellStart"/>
             <w:r>
               <w:rPr>
                 <w:rFonts w:ascii="Lucida Console" w:hAnsi="Lucida Console" w:cstheme="minorHAnsi"/>
@@ -3534,7 +3470,6 @@
               </w:rPr>
               <w:t>Max_duration</w:t>
             </w:r>
-            <w:proofErr w:type="spellEnd"/>
             <w:r>
               <w:rPr>
                 <w:rFonts w:asciiTheme="minorHAnsi" w:hAnsiTheme="minorHAnsi" w:cstheme="minorHAnsi"/>
@@ -4081,7 +4016,6 @@
               </w:rPr>
               <w:t xml:space="preserve">The lane keeping item shall ensure that the lane departure oscillating torque frequency is below </w:t>
             </w:r>
-            <w:proofErr w:type="spellStart"/>
             <w:r>
               <w:rPr>
                 <w:rFonts w:ascii="Lucida Console" w:hAnsi="Lucida Console" w:cstheme="minorHAnsi"/>
@@ -4089,7 +4023,6 @@
               </w:rPr>
               <w:t>Max_Torque_Frequency</w:t>
             </w:r>
-            <w:proofErr w:type="spellEnd"/>
           </w:p>
         </w:tc>
         <w:tc>
@@ -4417,14 +4350,12 @@
               </w:rPr>
               <w:t>F/</w:t>
             </w:r>
-            <w:proofErr w:type="spellStart"/>
             <w:r>
               <w:rPr>
                 <w:rFonts w:asciiTheme="minorHAnsi" w:hAnsiTheme="minorHAnsi" w:cstheme="minorHAnsi"/>
               </w:rPr>
               <w:t>Tol</w:t>
             </w:r>
-            <w:proofErr w:type="spellEnd"/>
             <w:r>
               <w:rPr>
                 <w:rFonts w:asciiTheme="minorHAnsi" w:hAnsiTheme="minorHAnsi" w:cstheme="minorHAnsi"/>
@@ -4435,21 +4366,7 @@
               <w:rPr>
                 <w:rFonts w:asciiTheme="minorHAnsi" w:hAnsiTheme="minorHAnsi" w:cstheme="minorHAnsi"/>
               </w:rPr>
-              <w:t xml:space="preserve">Time </w:t>
-            </w:r>
-            <w:proofErr w:type="spellStart"/>
-            <w:r>
-              <w:rPr>
-                <w:rFonts w:asciiTheme="minorHAnsi" w:hAnsiTheme="minorHAnsi" w:cstheme="minorHAnsi"/>
-              </w:rPr>
-              <w:t>Intv</w:t>
-            </w:r>
-            <w:proofErr w:type="spellEnd"/>
-            <w:r>
-              <w:rPr>
-                <w:rFonts w:asciiTheme="minorHAnsi" w:hAnsiTheme="minorHAnsi" w:cstheme="minorHAnsi"/>
-              </w:rPr>
-              <w:t>.</w:t>
+              <w:t>Time Intv.</w:t>
             </w:r>
           </w:p>
         </w:tc>
@@ -4537,7 +4454,6 @@
               </w:rPr>
               <w:t xml:space="preserve"> shall ensure that the amplitude of the </w:t>
             </w:r>
-            <w:proofErr w:type="spellStart"/>
             <w:r>
               <w:rPr>
                 <w:rFonts w:ascii="Lucida Console" w:hAnsi="Lucida Console" w:cstheme="minorHAnsi"/>
@@ -4545,7 +4461,6 @@
               </w:rPr>
               <w:t>LDW_Torque_Request</w:t>
             </w:r>
-            <w:proofErr w:type="spellEnd"/>
             <w:r>
               <w:rPr>
                 <w:rFonts w:asciiTheme="minorHAnsi" w:hAnsiTheme="minorHAnsi" w:cstheme="minorHAnsi"/>
@@ -4580,7 +4495,6 @@
               </w:rPr>
               <w:t xml:space="preserve">lectronic </w:t>
             </w:r>
-            <w:proofErr w:type="spellStart"/>
             <w:r>
               <w:rPr>
                 <w:rFonts w:asciiTheme="minorHAnsi" w:hAnsiTheme="minorHAnsi" w:cstheme="minorHAnsi"/>
@@ -4593,15 +4507,7 @@
                 <w:rFonts w:asciiTheme="minorHAnsi" w:hAnsiTheme="minorHAnsi" w:cstheme="minorHAnsi"/>
                 <w:i/>
               </w:rPr>
-              <w:t>owersteering</w:t>
-            </w:r>
-            <w:proofErr w:type="spellEnd"/>
-            <w:r>
-              <w:rPr>
-                <w:rFonts w:asciiTheme="minorHAnsi" w:hAnsiTheme="minorHAnsi" w:cstheme="minorHAnsi"/>
-                <w:i/>
-              </w:rPr>
-              <w:t xml:space="preserve"> Torque </w:t>
+              <w:t xml:space="preserve">owersteering Torque </w:t>
             </w:r>
             <w:r>
               <w:rPr>
@@ -4672,16 +4578,8 @@
               <w:rPr>
                 <w:rFonts w:asciiTheme="minorHAnsi" w:hAnsiTheme="minorHAnsi" w:cstheme="minorHAnsi"/>
               </w:rPr>
-              <w:t xml:space="preserve">50 </w:t>
-            </w:r>
-            <w:proofErr w:type="spellStart"/>
-            <w:r>
-              <w:rPr>
-                <w:rFonts w:asciiTheme="minorHAnsi" w:hAnsiTheme="minorHAnsi" w:cstheme="minorHAnsi"/>
-              </w:rPr>
-              <w:t>ms</w:t>
-            </w:r>
-            <w:proofErr w:type="spellEnd"/>
+              <w:t>50 ms</w:t>
+            </w:r>
           </w:p>
         </w:tc>
         <w:tc>
@@ -4794,7 +4692,6 @@
               </w:rPr>
               <w:t xml:space="preserve"> of the </w:t>
             </w:r>
-            <w:proofErr w:type="spellStart"/>
             <w:r>
               <w:rPr>
                 <w:rFonts w:ascii="Lucida Console" w:hAnsi="Lucida Console" w:cstheme="minorHAnsi"/>
@@ -4802,7 +4699,6 @@
               </w:rPr>
               <w:t>LDW_Torque_Request</w:t>
             </w:r>
-            <w:proofErr w:type="spellEnd"/>
             <w:r>
               <w:rPr>
                 <w:rFonts w:asciiTheme="minorHAnsi" w:hAnsiTheme="minorHAnsi" w:cstheme="minorHAnsi"/>
@@ -4837,7 +4733,6 @@
               </w:rPr>
               <w:t xml:space="preserve">lectronic </w:t>
             </w:r>
-            <w:proofErr w:type="spellStart"/>
             <w:r>
               <w:rPr>
                 <w:rFonts w:asciiTheme="minorHAnsi" w:hAnsiTheme="minorHAnsi" w:cstheme="minorHAnsi"/>
@@ -4850,28 +4745,20 @@
                 <w:rFonts w:asciiTheme="minorHAnsi" w:hAnsiTheme="minorHAnsi" w:cstheme="minorHAnsi"/>
                 <w:i/>
               </w:rPr>
-              <w:t>owersteering</w:t>
-            </w:r>
-            <w:proofErr w:type="spellEnd"/>
+              <w:t xml:space="preserve">owersteering Torque </w:t>
+            </w:r>
             <w:r>
               <w:rPr>
                 <w:rFonts w:asciiTheme="minorHAnsi" w:hAnsiTheme="minorHAnsi" w:cstheme="minorHAnsi"/>
                 <w:i/>
               </w:rPr>
-              <w:t xml:space="preserve"> Torque </w:t>
+              <w:t>C</w:t>
             </w:r>
             <w:r>
               <w:rPr>
                 <w:rFonts w:asciiTheme="minorHAnsi" w:hAnsiTheme="minorHAnsi" w:cstheme="minorHAnsi"/>
                 <w:i/>
               </w:rPr>
-              <w:t>C</w:t>
-            </w:r>
-            <w:r>
-              <w:rPr>
-                <w:rFonts w:asciiTheme="minorHAnsi" w:hAnsiTheme="minorHAnsi" w:cstheme="minorHAnsi"/>
-                <w:i/>
-              </w:rPr>
               <w:t>omponent</w:t>
             </w:r>
             <w:r>
@@ -4880,7 +4767,6 @@
               </w:rPr>
               <w:t xml:space="preserve"> is below </w:t>
             </w:r>
-            <w:proofErr w:type="spellStart"/>
             <w:r>
               <w:rPr>
                 <w:rFonts w:ascii="Lucida Console" w:hAnsi="Lucida Console" w:cstheme="minorHAnsi"/>
@@ -4888,7 +4774,6 @@
               </w:rPr>
               <w:t>Max_Torque_Frequency</w:t>
             </w:r>
-            <w:proofErr w:type="spellEnd"/>
             <w:r>
               <w:rPr>
                 <w:rFonts w:asciiTheme="minorHAnsi" w:hAnsiTheme="minorHAnsi" w:cstheme="minorHAnsi"/>
@@ -4931,16 +4816,8 @@
               <w:rPr>
                 <w:rFonts w:asciiTheme="minorHAnsi" w:hAnsiTheme="minorHAnsi" w:cstheme="minorHAnsi"/>
               </w:rPr>
-              <w:t xml:space="preserve">50 </w:t>
-            </w:r>
-            <w:proofErr w:type="spellStart"/>
-            <w:r>
-              <w:rPr>
-                <w:rFonts w:asciiTheme="minorHAnsi" w:hAnsiTheme="minorHAnsi" w:cstheme="minorHAnsi"/>
-              </w:rPr>
-              <w:t>ms</w:t>
-            </w:r>
-            <w:proofErr w:type="spellEnd"/>
+              <w:t>50 ms</w:t>
+            </w:r>
           </w:p>
         </w:tc>
         <w:tc>
@@ -5044,7 +4921,6 @@
               </w:rPr>
               <w:t xml:space="preserve"> shall ensure that the </w:t>
             </w:r>
-            <w:proofErr w:type="spellStart"/>
             <w:r>
               <w:rPr>
                 <w:rFonts w:ascii="Lucida Console" w:hAnsi="Lucida Console" w:cstheme="minorHAnsi"/>
@@ -5052,7 +4928,6 @@
               </w:rPr>
               <w:t>LDW_Torque_Request</w:t>
             </w:r>
-            <w:proofErr w:type="spellEnd"/>
             <w:r>
               <w:rPr>
                 <w:rFonts w:asciiTheme="minorHAnsi" w:hAnsiTheme="minorHAnsi" w:cstheme="minorHAnsi"/>
@@ -5109,16 +4984,8 @@
               <w:rPr>
                 <w:rFonts w:asciiTheme="minorHAnsi" w:hAnsiTheme="minorHAnsi" w:cstheme="minorHAnsi"/>
               </w:rPr>
-              <w:t xml:space="preserve">25 </w:t>
-            </w:r>
-            <w:proofErr w:type="spellStart"/>
-            <w:r>
-              <w:rPr>
-                <w:rFonts w:asciiTheme="minorHAnsi" w:hAnsiTheme="minorHAnsi" w:cstheme="minorHAnsi"/>
-              </w:rPr>
-              <w:t>ms</w:t>
-            </w:r>
-            <w:proofErr w:type="spellEnd"/>
+              <w:t>25 ms</w:t>
+            </w:r>
           </w:p>
         </w:tc>
         <w:tc>
@@ -5354,16 +5221,8 @@
               <w:rPr>
                 <w:rFonts w:asciiTheme="minorHAnsi" w:hAnsiTheme="minorHAnsi" w:cstheme="minorHAnsi"/>
               </w:rPr>
-              <w:t xml:space="preserve">50 </w:t>
-            </w:r>
-            <w:proofErr w:type="spellStart"/>
-            <w:r>
-              <w:rPr>
-                <w:rFonts w:asciiTheme="minorHAnsi" w:hAnsiTheme="minorHAnsi" w:cstheme="minorHAnsi"/>
-              </w:rPr>
-              <w:t>ms</w:t>
-            </w:r>
-            <w:proofErr w:type="spellEnd"/>
+              <w:t>50 ms</w:t>
+            </w:r>
           </w:p>
         </w:tc>
         <w:tc>
@@ -5524,7 +5383,6 @@
               </w:rPr>
               <w:t xml:space="preserve">a failure is detected by the LDW function, it shall deactivate the LDW feature and the </w:t>
             </w:r>
-            <w:proofErr w:type="spellStart"/>
             <w:r>
               <w:rPr>
                 <w:rFonts w:ascii="Lucida Console" w:hAnsi="Lucida Console" w:cstheme="minorHAnsi"/>
@@ -5532,7 +5390,6 @@
               </w:rPr>
               <w:t>LDW_Torque_Request</w:t>
             </w:r>
-            <w:proofErr w:type="spellEnd"/>
             <w:r>
               <w:rPr>
                 <w:rFonts w:asciiTheme="minorHAnsi" w:hAnsiTheme="minorHAnsi" w:cstheme="minorHAnsi"/>
@@ -5587,16 +5444,8 @@
               <w:rPr>
                 <w:rFonts w:asciiTheme="minorHAnsi" w:hAnsiTheme="minorHAnsi" w:cstheme="minorHAnsi"/>
               </w:rPr>
-              <w:t xml:space="preserve">50 </w:t>
-            </w:r>
-            <w:proofErr w:type="spellStart"/>
-            <w:r>
-              <w:rPr>
-                <w:rFonts w:asciiTheme="minorHAnsi" w:hAnsiTheme="minorHAnsi" w:cstheme="minorHAnsi"/>
-              </w:rPr>
-              <w:t>ms</w:t>
-            </w:r>
-            <w:proofErr w:type="spellEnd"/>
+              <w:t>50 ms</w:t>
+            </w:r>
           </w:p>
         </w:tc>
         <w:tc>
@@ -5732,7 +5581,6 @@
               </w:rPr>
               <w:t xml:space="preserve">y of the data transmission for </w:t>
             </w:r>
-            <w:proofErr w:type="spellStart"/>
             <w:r>
               <w:rPr>
                 <w:rFonts w:ascii="Lucida Console" w:hAnsi="Lucida Console" w:cstheme="minorHAnsi"/>
@@ -5740,7 +5588,6 @@
               </w:rPr>
               <w:t>LDW_Torque_Request</w:t>
             </w:r>
-            <w:proofErr w:type="spellEnd"/>
             <w:r>
               <w:rPr>
                 <w:rFonts w:asciiTheme="minorHAnsi" w:hAnsiTheme="minorHAnsi" w:cstheme="minorHAnsi"/>
@@ -5789,16 +5636,8 @@
               <w:rPr>
                 <w:rFonts w:asciiTheme="minorHAnsi" w:hAnsiTheme="minorHAnsi" w:cstheme="minorHAnsi"/>
               </w:rPr>
-              <w:t xml:space="preserve">50 </w:t>
-            </w:r>
-            <w:proofErr w:type="spellStart"/>
-            <w:r>
-              <w:rPr>
-                <w:rFonts w:asciiTheme="minorHAnsi" w:hAnsiTheme="minorHAnsi" w:cstheme="minorHAnsi"/>
-              </w:rPr>
-              <w:t>ms</w:t>
-            </w:r>
-            <w:proofErr w:type="spellEnd"/>
+              <w:t>50 ms</w:t>
+            </w:r>
           </w:p>
         </w:tc>
         <w:tc>
@@ -6323,7 +6162,6 @@
               </w:rPr>
               <w:t xml:space="preserve"> for only </w:t>
             </w:r>
-            <w:proofErr w:type="spellStart"/>
             <w:r>
               <w:rPr>
                 <w:rFonts w:ascii="Lucida Console" w:hAnsi="Lucida Console" w:cstheme="minorHAnsi"/>
@@ -6331,7 +6169,6 @@
               </w:rPr>
               <w:t>Max_Duration</w:t>
             </w:r>
-            <w:proofErr w:type="spellEnd"/>
             <w:r>
               <w:rPr>
                 <w:rFonts w:asciiTheme="minorHAnsi" w:hAnsiTheme="minorHAnsi" w:cstheme="minorHAnsi"/>
@@ -6682,14 +6519,12 @@
               </w:rPr>
               <w:t>F/</w:t>
             </w:r>
-            <w:proofErr w:type="spellStart"/>
             <w:r>
               <w:rPr>
                 <w:rFonts w:asciiTheme="minorHAnsi" w:hAnsiTheme="minorHAnsi" w:cstheme="minorHAnsi"/>
               </w:rPr>
               <w:t>Tol</w:t>
             </w:r>
-            <w:proofErr w:type="spellEnd"/>
             <w:r>
               <w:rPr>
                 <w:rFonts w:asciiTheme="minorHAnsi" w:hAnsiTheme="minorHAnsi" w:cstheme="minorHAnsi"/>
@@ -6700,21 +6535,7 @@
               <w:rPr>
                 <w:rFonts w:asciiTheme="minorHAnsi" w:hAnsiTheme="minorHAnsi" w:cstheme="minorHAnsi"/>
               </w:rPr>
-              <w:t xml:space="preserve">Time </w:t>
-            </w:r>
-            <w:proofErr w:type="spellStart"/>
-            <w:r>
-              <w:rPr>
-                <w:rFonts w:asciiTheme="minorHAnsi" w:hAnsiTheme="minorHAnsi" w:cstheme="minorHAnsi"/>
-              </w:rPr>
-              <w:t>Intv</w:t>
-            </w:r>
-            <w:proofErr w:type="spellEnd"/>
-            <w:r>
-              <w:rPr>
-                <w:rFonts w:asciiTheme="minorHAnsi" w:hAnsiTheme="minorHAnsi" w:cstheme="minorHAnsi"/>
-              </w:rPr>
-              <w:t>.</w:t>
+              <w:t>Time Intv.</w:t>
             </w:r>
           </w:p>
         </w:tc>
@@ -6848,7 +6669,6 @@
               </w:rPr>
               <w:t xml:space="preserve">applied for less than </w:t>
             </w:r>
-            <w:proofErr w:type="spellStart"/>
             <w:r>
               <w:rPr>
                 <w:rFonts w:ascii="Lucida Console" w:hAnsi="Lucida Console" w:cstheme="minorHAnsi"/>
@@ -6863,7 +6683,6 @@
               </w:rPr>
               <w:t>Duration</w:t>
             </w:r>
-            <w:proofErr w:type="spellEnd"/>
             <w:r>
               <w:rPr>
                 <w:rFonts w:asciiTheme="minorHAnsi" w:hAnsiTheme="minorHAnsi" w:cstheme="minorHAnsi"/>
@@ -6918,16 +6737,8 @@
               <w:rPr>
                 <w:rFonts w:asciiTheme="minorHAnsi" w:hAnsiTheme="minorHAnsi" w:cstheme="minorHAnsi"/>
               </w:rPr>
-              <w:t xml:space="preserve">0 </w:t>
-            </w:r>
-            <w:proofErr w:type="spellStart"/>
-            <w:r>
-              <w:rPr>
-                <w:rFonts w:asciiTheme="minorHAnsi" w:hAnsiTheme="minorHAnsi" w:cstheme="minorHAnsi"/>
-              </w:rPr>
-              <w:t>ms</w:t>
-            </w:r>
-            <w:proofErr w:type="spellEnd"/>
+              <w:t>0 ms</w:t>
+            </w:r>
           </w:p>
         </w:tc>
         <w:tc>
@@ -7069,7 +6880,6 @@
               </w:rPr>
               <w:t xml:space="preserve"> shall ensure that the </w:t>
             </w:r>
-            <w:proofErr w:type="spellStart"/>
             <w:r>
               <w:rPr>
                 <w:rFonts w:ascii="Lucida Console" w:hAnsi="Lucida Console" w:cstheme="minorHAnsi"/>
@@ -7084,7 +6894,6 @@
               </w:rPr>
               <w:t>_Torque_Request</w:t>
             </w:r>
-            <w:proofErr w:type="spellEnd"/>
             <w:r>
               <w:rPr>
                 <w:rFonts w:asciiTheme="minorHAnsi" w:hAnsiTheme="minorHAnsi" w:cstheme="minorHAnsi"/>
@@ -7141,16 +6950,8 @@
               <w:rPr>
                 <w:rFonts w:asciiTheme="minorHAnsi" w:hAnsiTheme="minorHAnsi" w:cstheme="minorHAnsi"/>
               </w:rPr>
-              <w:t xml:space="preserve">25 </w:t>
-            </w:r>
-            <w:proofErr w:type="spellStart"/>
-            <w:r>
-              <w:rPr>
-                <w:rFonts w:asciiTheme="minorHAnsi" w:hAnsiTheme="minorHAnsi" w:cstheme="minorHAnsi"/>
-              </w:rPr>
-              <w:t>ms</w:t>
-            </w:r>
-            <w:proofErr w:type="spellEnd"/>
+              <w:t>25 ms</w:t>
+            </w:r>
           </w:p>
         </w:tc>
         <w:tc>
@@ -7419,16 +7220,8 @@
               <w:rPr>
                 <w:rFonts w:asciiTheme="minorHAnsi" w:hAnsiTheme="minorHAnsi" w:cstheme="minorHAnsi"/>
               </w:rPr>
-              <w:t xml:space="preserve">0 </w:t>
-            </w:r>
-            <w:proofErr w:type="spellStart"/>
-            <w:r>
-              <w:rPr>
-                <w:rFonts w:asciiTheme="minorHAnsi" w:hAnsiTheme="minorHAnsi" w:cstheme="minorHAnsi"/>
-              </w:rPr>
-              <w:t>ms</w:t>
-            </w:r>
-            <w:proofErr w:type="spellEnd"/>
+              <w:t>0 ms</w:t>
+            </w:r>
           </w:p>
         </w:tc>
         <w:tc>
@@ -7615,7 +7408,6 @@
               </w:rPr>
               <w:t xml:space="preserve"> feature and the </w:t>
             </w:r>
-            <w:proofErr w:type="spellStart"/>
             <w:r>
               <w:rPr>
                 <w:rFonts w:ascii="Lucida Console" w:hAnsi="Lucida Console" w:cstheme="minorHAnsi"/>
@@ -7637,7 +7429,6 @@
               </w:rPr>
               <w:t>_Torque_Request</w:t>
             </w:r>
-            <w:proofErr w:type="spellEnd"/>
             <w:r>
               <w:rPr>
                 <w:rFonts w:asciiTheme="minorHAnsi" w:hAnsiTheme="minorHAnsi" w:cstheme="minorHAnsi"/>
@@ -7704,16 +7495,8 @@
               <w:rPr>
                 <w:rFonts w:asciiTheme="minorHAnsi" w:hAnsiTheme="minorHAnsi" w:cstheme="minorHAnsi"/>
               </w:rPr>
-              <w:t xml:space="preserve">0 </w:t>
-            </w:r>
-            <w:proofErr w:type="spellStart"/>
-            <w:r>
-              <w:rPr>
-                <w:rFonts w:asciiTheme="minorHAnsi" w:hAnsiTheme="minorHAnsi" w:cstheme="minorHAnsi"/>
-              </w:rPr>
-              <w:t>ms</w:t>
-            </w:r>
-            <w:proofErr w:type="spellEnd"/>
+              <w:t>0 ms</w:t>
+            </w:r>
           </w:p>
         </w:tc>
         <w:tc>
@@ -7859,7 +7642,6 @@
               </w:rPr>
               <w:t xml:space="preserve">y of the data transmission for </w:t>
             </w:r>
-            <w:proofErr w:type="spellStart"/>
             <w:r>
               <w:rPr>
                 <w:rFonts w:ascii="Lucida Console" w:hAnsi="Lucida Console" w:cstheme="minorHAnsi"/>
@@ -7881,7 +7663,6 @@
               </w:rPr>
               <w:t>_Torque_Request</w:t>
             </w:r>
-            <w:proofErr w:type="spellEnd"/>
             <w:r>
               <w:rPr>
                 <w:rFonts w:asciiTheme="minorHAnsi" w:hAnsiTheme="minorHAnsi" w:cstheme="minorHAnsi"/>
@@ -7942,16 +7723,8 @@
               <w:rPr>
                 <w:rFonts w:asciiTheme="minorHAnsi" w:hAnsiTheme="minorHAnsi" w:cstheme="minorHAnsi"/>
               </w:rPr>
-              <w:t xml:space="preserve">0 </w:t>
-            </w:r>
-            <w:proofErr w:type="spellStart"/>
-            <w:r>
-              <w:rPr>
-                <w:rFonts w:asciiTheme="minorHAnsi" w:hAnsiTheme="minorHAnsi" w:cstheme="minorHAnsi"/>
-              </w:rPr>
-              <w:t>ms</w:t>
-            </w:r>
-            <w:proofErr w:type="spellEnd"/>
+              <w:t>0 ms</w:t>
+            </w:r>
           </w:p>
         </w:tc>
         <w:tc>
@@ -8293,8 +8066,8 @@
           <w:color w:val="B7B7B7"/>
         </w:rPr>
         <w:pict>
-          <v:shape id="_x0000_i1026" type="#_x0000_t75" style="width:467.25pt;height:263.25pt">
-            <v:imagedata r:id="rId8" o:title="graphic_asset_4"/>
+          <v:shape id="_x0000_i1026" type="#_x0000_t75" style="width:468pt;height:262.9pt">
+            <v:imagedata r:id="rId10" o:title="graphic_asset_4"/>
           </v:shape>
         </w:pict>
       </w:r>
@@ -8730,13 +8503,143 @@
       </w:pPr>
     </w:p>
     <w:sectPr>
+      <w:footerReference w:type="default" r:id="rId11"/>
       <w:pgSz w:w="12240" w:h="15840"/>
       <w:pgMar w:top="1440" w:right="1440" w:bottom="1440" w:left="1440" w:header="0" w:footer="708" w:gutter="0"/>
       <w:pgNumType w:start="1"/>
       <w:cols w:space="708"/>
+      <w:titlePg/>
+      <w:docGrid w:linePitch="299"/>
     </w:sectPr>
   </w:body>
 </w:document>
+</file>
+
+<file path=word/endnotes.xml><?xml version="1.0" encoding="utf-8"?>
+<w:endnotes xmlns:wpc="http://schemas.microsoft.com/office/word/2010/wordprocessingCanvas" xmlns:cx="http://schemas.microsoft.com/office/drawing/2014/chartex" xmlns:mc="http://schemas.openxmlformats.org/markup-compatibility/2006" xmlns:o="urn:schemas-microsoft-com:office:office" xmlns:r="http://schemas.openxmlformats.org/officeDocument/2006/relationships" xmlns:m="http://schemas.openxmlformats.org/officeDocument/2006/math" xmlns:v="urn:schemas-microsoft-com:vml" xmlns:wp14="http://schemas.microsoft.com/office/word/2010/wordprocessingDrawing" xmlns:wp="http://schemas.openxmlformats.org/drawingml/2006/wordprocessingDrawing" xmlns:w10="urn:schemas-microsoft-com:office:word" xmlns:w="http://schemas.openxmlformats.org/wordprocessingml/2006/main" xmlns:w14="http://schemas.microsoft.com/office/word/2010/wordml" xmlns:w15="http://schemas.microsoft.com/office/word/2012/wordml" xmlns:w16se="http://schemas.microsoft.com/office/word/2015/wordml/symex" xmlns:wpg="http://schemas.microsoft.com/office/word/2010/wordprocessingGroup" xmlns:wpi="http://schemas.microsoft.com/office/word/2010/wordprocessingInk" xmlns:wne="http://schemas.microsoft.com/office/word/2006/wordml" xmlns:wps="http://schemas.microsoft.com/office/word/2010/wordprocessingShape" mc:Ignorable="w14 w15 w16se wp14">
+  <w:endnote w:type="separator" w:id="-1">
+    <w:p>
+      <w:pPr>
+        <w:spacing w:line="240" w:lineRule="auto"/>
+      </w:pPr>
+      <w:r>
+        <w:separator/>
+      </w:r>
+    </w:p>
+  </w:endnote>
+  <w:endnote w:type="continuationSeparator" w:id="0">
+    <w:p>
+      <w:pPr>
+        <w:spacing w:line="240" w:lineRule="auto"/>
+      </w:pPr>
+      <w:r>
+        <w:continuationSeparator/>
+      </w:r>
+    </w:p>
+  </w:endnote>
+</w:endnotes>
+</file>
+
+<file path=word/footer1.xml><?xml version="1.0" encoding="utf-8"?>
+<w:ftr xmlns:wpc="http://schemas.microsoft.com/office/word/2010/wordprocessingCanvas" xmlns:cx="http://schemas.microsoft.com/office/drawing/2014/chartex" xmlns:mc="http://schemas.openxmlformats.org/markup-compatibility/2006" xmlns:o="urn:schemas-microsoft-com:office:office" xmlns:r="http://schemas.openxmlformats.org/officeDocument/2006/relationships" xmlns:m="http://schemas.openxmlformats.org/officeDocument/2006/math" xmlns:v="urn:schemas-microsoft-com:vml" xmlns:wp14="http://schemas.microsoft.com/office/word/2010/wordprocessingDrawing" xmlns:wp="http://schemas.openxmlformats.org/drawingml/2006/wordprocessingDrawing" xmlns:w10="urn:schemas-microsoft-com:office:word" xmlns:w="http://schemas.openxmlformats.org/wordprocessingml/2006/main" xmlns:w14="http://schemas.microsoft.com/office/word/2010/wordml" xmlns:w15="http://schemas.microsoft.com/office/word/2012/wordml" xmlns:w16se="http://schemas.microsoft.com/office/word/2015/wordml/symex" xmlns:wpg="http://schemas.microsoft.com/office/word/2010/wordprocessingGroup" xmlns:wpi="http://schemas.microsoft.com/office/word/2010/wordprocessingInk" xmlns:wne="http://schemas.microsoft.com/office/word/2006/wordml" xmlns:wps="http://schemas.microsoft.com/office/word/2010/wordprocessingShape" mc:Ignorable="w14 w15 w16se wp14">
+  <w:sdt>
+    <w:sdtPr>
+      <w:rPr>
+        <w:rFonts w:asciiTheme="majorHAnsi" w:hAnsiTheme="majorHAnsi" w:cstheme="majorHAnsi"/>
+      </w:rPr>
+      <w:id w:val="-322277547"/>
+      <w:docPartObj>
+        <w:docPartGallery w:val="Page Numbers (Bottom of Page)"/>
+        <w:docPartUnique/>
+      </w:docPartObj>
+    </w:sdtPr>
+    <w:sdtContent>
+      <w:p>
+        <w:pPr>
+          <w:pStyle w:val="llb"/>
+          <w:jc w:val="center"/>
+          <w:rPr>
+            <w:rFonts w:asciiTheme="majorHAnsi" w:hAnsiTheme="majorHAnsi" w:cstheme="majorHAnsi"/>
+          </w:rPr>
+        </w:pPr>
+        <w:r>
+          <w:rPr>
+            <w:rFonts w:asciiTheme="majorHAnsi" w:hAnsiTheme="majorHAnsi" w:cstheme="majorHAnsi"/>
+          </w:rPr>
+          <w:t xml:space="preserve">— </w:t>
+        </w:r>
+        <w:r>
+          <w:rPr>
+            <w:rFonts w:asciiTheme="majorHAnsi" w:hAnsiTheme="majorHAnsi" w:cstheme="majorHAnsi"/>
+          </w:rPr>
+          <w:fldChar w:fldCharType="begin"/>
+        </w:r>
+        <w:r>
+          <w:rPr>
+            <w:rFonts w:asciiTheme="majorHAnsi" w:hAnsiTheme="majorHAnsi" w:cstheme="majorHAnsi"/>
+          </w:rPr>
+          <w:instrText>PAGE   \* MERGEFORMAT</w:instrText>
+        </w:r>
+        <w:r>
+          <w:rPr>
+            <w:rFonts w:asciiTheme="majorHAnsi" w:hAnsiTheme="majorHAnsi" w:cstheme="majorHAnsi"/>
+          </w:rPr>
+          <w:fldChar w:fldCharType="separate"/>
+        </w:r>
+        <w:r>
+          <w:rPr>
+            <w:rFonts w:asciiTheme="majorHAnsi" w:hAnsiTheme="majorHAnsi" w:cstheme="majorHAnsi"/>
+            <w:noProof/>
+            <w:lang w:val="hu-HU"/>
+          </w:rPr>
+          <w:t>3</w:t>
+        </w:r>
+        <w:r>
+          <w:rPr>
+            <w:rFonts w:asciiTheme="majorHAnsi" w:hAnsiTheme="majorHAnsi" w:cstheme="majorHAnsi"/>
+          </w:rPr>
+          <w:fldChar w:fldCharType="end"/>
+        </w:r>
+        <w:r>
+          <w:rPr>
+            <w:rFonts w:asciiTheme="majorHAnsi" w:hAnsiTheme="majorHAnsi" w:cstheme="majorHAnsi"/>
+          </w:rPr>
+          <w:t xml:space="preserve"> —</w:t>
+        </w:r>
+      </w:p>
+    </w:sdtContent>
+  </w:sdt>
+  <w:p>
+    <w:pPr>
+      <w:pStyle w:val="llb"/>
+    </w:pPr>
+  </w:p>
+</w:ftr>
+</file>
+
+<file path=word/footnotes.xml><?xml version="1.0" encoding="utf-8"?>
+<w:footnotes xmlns:wpc="http://schemas.microsoft.com/office/word/2010/wordprocessingCanvas" xmlns:cx="http://schemas.microsoft.com/office/drawing/2014/chartex" xmlns:mc="http://schemas.openxmlformats.org/markup-compatibility/2006" xmlns:o="urn:schemas-microsoft-com:office:office" xmlns:r="http://schemas.openxmlformats.org/officeDocument/2006/relationships" xmlns:m="http://schemas.openxmlformats.org/officeDocument/2006/math" xmlns:v="urn:schemas-microsoft-com:vml" xmlns:wp14="http://schemas.microsoft.com/office/word/2010/wordprocessingDrawing" xmlns:wp="http://schemas.openxmlformats.org/drawingml/2006/wordprocessingDrawing" xmlns:w10="urn:schemas-microsoft-com:office:word" xmlns:w="http://schemas.openxmlformats.org/wordprocessingml/2006/main" xmlns:w14="http://schemas.microsoft.com/office/word/2010/wordml" xmlns:w15="http://schemas.microsoft.com/office/word/2012/wordml" xmlns:w16se="http://schemas.microsoft.com/office/word/2015/wordml/symex" xmlns:wpg="http://schemas.microsoft.com/office/word/2010/wordprocessingGroup" xmlns:wpi="http://schemas.microsoft.com/office/word/2010/wordprocessingInk" xmlns:wne="http://schemas.microsoft.com/office/word/2006/wordml" xmlns:wps="http://schemas.microsoft.com/office/word/2010/wordprocessingShape" mc:Ignorable="w14 w15 w16se wp14">
+  <w:footnote w:type="separator" w:id="-1">
+    <w:p>
+      <w:pPr>
+        <w:spacing w:line="240" w:lineRule="auto"/>
+      </w:pPr>
+      <w:r>
+        <w:separator/>
+      </w:r>
+    </w:p>
+  </w:footnote>
+  <w:footnote w:type="continuationSeparator" w:id="0">
+    <w:p>
+      <w:pPr>
+        <w:spacing w:line="240" w:lineRule="auto"/>
+      </w:pPr>
+      <w:r>
+        <w:continuationSeparator/>
+      </w:r>
+    </w:p>
+  </w:footnote>
+</w:footnotes>
 </file>
 
 <file path=word/styles.xml><?xml version="1.0" encoding="utf-8"?>
@@ -9671,7 +9574,570 @@
       <w:spacing w:line="240" w:lineRule="auto"/>
     </w:pPr>
   </w:style>
+  <w:style w:type="paragraph" w:styleId="lfej">
+    <w:name w:val="header"/>
+    <w:basedOn w:val="Norml"/>
+    <w:link w:val="lfejChar"/>
+    <w:uiPriority w:val="99"/>
+    <w:unhideWhenUsed/>
+    <w:rsid w:val="003D4186"/>
+    <w:pPr>
+      <w:tabs>
+        <w:tab w:val="center" w:pos="4536"/>
+        <w:tab w:val="right" w:pos="9072"/>
+      </w:tabs>
+      <w:spacing w:line="240" w:lineRule="auto"/>
+    </w:pPr>
+  </w:style>
+  <w:style w:type="character" w:customStyle="1" w:styleId="lfejChar">
+    <w:name w:val="Élőfej Char"/>
+    <w:basedOn w:val="Bekezdsalapbettpusa"/>
+    <w:link w:val="lfej"/>
+    <w:uiPriority w:val="99"/>
+    <w:rsid w:val="003D4186"/>
+  </w:style>
+  <w:style w:type="paragraph" w:styleId="llb">
+    <w:name w:val="footer"/>
+    <w:basedOn w:val="Norml"/>
+    <w:link w:val="llbChar"/>
+    <w:uiPriority w:val="99"/>
+    <w:unhideWhenUsed/>
+    <w:rsid w:val="003D4186"/>
+    <w:pPr>
+      <w:tabs>
+        <w:tab w:val="center" w:pos="4536"/>
+        <w:tab w:val="right" w:pos="9072"/>
+      </w:tabs>
+      <w:spacing w:line="240" w:lineRule="auto"/>
+    </w:pPr>
+  </w:style>
+  <w:style w:type="character" w:customStyle="1" w:styleId="llbChar">
+    <w:name w:val="Élőláb Char"/>
+    <w:basedOn w:val="Bekezdsalapbettpusa"/>
+    <w:link w:val="llb"/>
+    <w:uiPriority w:val="99"/>
+    <w:rsid w:val="003D4186"/>
+  </w:style>
 </w:styles>
+</file>
+
+<file path=word/glossary/document.xml><?xml version="1.0" encoding="utf-8"?>
+<w:glossaryDocument xmlns:wpc="http://schemas.microsoft.com/office/word/2010/wordprocessingCanvas" xmlns:cx="http://schemas.microsoft.com/office/drawing/2014/chartex" xmlns:mc="http://schemas.openxmlformats.org/markup-compatibility/2006" xmlns:o="urn:schemas-microsoft-com:office:office" xmlns:r="http://schemas.openxmlformats.org/officeDocument/2006/relationships" xmlns:m="http://schemas.openxmlformats.org/officeDocument/2006/math" xmlns:v="urn:schemas-microsoft-com:vml" xmlns:wp14="http://schemas.microsoft.com/office/word/2010/wordprocessingDrawing" xmlns:wp="http://schemas.openxmlformats.org/drawingml/2006/wordprocessingDrawing" xmlns:w10="urn:schemas-microsoft-com:office:word" xmlns:w="http://schemas.openxmlformats.org/wordprocessingml/2006/main" xmlns:w14="http://schemas.microsoft.com/office/word/2010/wordml" xmlns:w15="http://schemas.microsoft.com/office/word/2012/wordml" xmlns:w16se="http://schemas.microsoft.com/office/word/2015/wordml/symex" xmlns:wpg="http://schemas.microsoft.com/office/word/2010/wordprocessingGroup" xmlns:wpi="http://schemas.microsoft.com/office/word/2010/wordprocessingInk" xmlns:wne="http://schemas.microsoft.com/office/word/2006/wordml" xmlns:wps="http://schemas.microsoft.com/office/word/2010/wordprocessingShape" mc:Ignorable="w14 w15 w16se wp14"/>
+</file>
+
+<file path=word/glossary/fontTable.xml><?xml version="1.0" encoding="utf-8"?>
+<w:fonts xmlns:mc="http://schemas.openxmlformats.org/markup-compatibility/2006" xmlns:r="http://schemas.openxmlformats.org/officeDocument/2006/relationships" xmlns:w="http://schemas.openxmlformats.org/wordprocessingml/2006/main" xmlns:w14="http://schemas.microsoft.com/office/word/2010/wordml" xmlns:w15="http://schemas.microsoft.com/office/word/2012/wordml" xmlns:w16se="http://schemas.microsoft.com/office/word/2015/wordml/symex" mc:Ignorable="w14 w15 w16se">
+  <w:font w:name="Arial">
+    <w:panose1 w:val="020B0604020202020204"/>
+    <w:charset w:val="EE"/>
+    <w:family w:val="swiss"/>
+    <w:pitch w:val="variable"/>
+    <w:sig w:usb0="E0002EFF" w:usb1="C0007843" w:usb2="00000009" w:usb3="00000000" w:csb0="000001FF" w:csb1="00000000"/>
+  </w:font>
+  <w:font w:name="Times New Roman">
+    <w:panose1 w:val="02020603050405020304"/>
+    <w:charset w:val="EE"/>
+    <w:family w:val="roman"/>
+    <w:pitch w:val="variable"/>
+    <w:sig w:usb0="E0002EFF" w:usb1="C000785B" w:usb2="00000009" w:usb3="00000000" w:csb0="000001FF" w:csb1="00000000"/>
+  </w:font>
+  <w:font w:name="Calibri Light">
+    <w:panose1 w:val="020F0302020204030204"/>
+    <w:charset w:val="EE"/>
+    <w:family w:val="swiss"/>
+    <w:pitch w:val="variable"/>
+    <w:sig w:usb0="E0002AFF" w:usb1="C000247B" w:usb2="00000009" w:usb3="00000000" w:csb0="000001FF" w:csb1="00000000"/>
+  </w:font>
+  <w:font w:name="Calibri">
+    <w:panose1 w:val="020F0502020204030204"/>
+    <w:charset w:val="EE"/>
+    <w:family w:val="swiss"/>
+    <w:pitch w:val="variable"/>
+    <w:sig w:usb0="E0002AFF" w:usb1="C000247B" w:usb2="00000009" w:usb3="00000000" w:csb0="000001FF" w:csb1="00000000"/>
+  </w:font>
+  <w:font w:name="Lucida Console">
+    <w:panose1 w:val="020B0609040504020204"/>
+    <w:charset w:val="EE"/>
+    <w:family w:val="modern"/>
+    <w:pitch w:val="fixed"/>
+    <w:sig w:usb0="8000028F" w:usb1="00001800" w:usb2="00000000" w:usb3="00000000" w:csb0="0000001F" w:csb1="00000000"/>
+  </w:font>
+</w:fonts>
+</file>
+
+<file path=word/glossary/settings.xml><?xml version="1.0" encoding="utf-8"?>
+<w:settings xmlns:mc="http://schemas.openxmlformats.org/markup-compatibility/2006" xmlns:o="urn:schemas-microsoft-com:office:office" xmlns:r="http://schemas.openxmlformats.org/officeDocument/2006/relationships" xmlns:m="http://schemas.openxmlformats.org/officeDocument/2006/math" xmlns:v="urn:schemas-microsoft-com:vml" xmlns:w10="urn:schemas-microsoft-com:office:word" xmlns:w="http://schemas.openxmlformats.org/wordprocessingml/2006/main" xmlns:w14="http://schemas.microsoft.com/office/word/2010/wordml" xmlns:w15="http://schemas.microsoft.com/office/word/2012/wordml" xmlns:w16se="http://schemas.microsoft.com/office/word/2015/wordml/symex" xmlns:sl="http://schemas.openxmlformats.org/schemaLibrary/2006/main" mc:Ignorable="w14 w15 w16se">
+  <w:view w:val="normal"/>
+  <w:defaultTabStop w:val="708"/>
+  <w:hyphenationZone w:val="425"/>
+  <w:characterSpacingControl w:val="doNotCompress"/>
+  <w:compat>
+    <w:useFELayout/>
+    <w:compatSetting w:name="compatibilityMode" w:uri="http://schemas.microsoft.com/office/word" w:val="15"/>
+    <w:compatSetting w:name="overrideTableStyleFontSizeAndJustification" w:uri="http://schemas.microsoft.com/office/word" w:val="1"/>
+    <w:compatSetting w:name="enableOpenTypeFeatures" w:uri="http://schemas.microsoft.com/office/word" w:val="1"/>
+    <w:compatSetting w:name="doNotFlipMirrorIndents" w:uri="http://schemas.microsoft.com/office/word" w:val="1"/>
+    <w:compatSetting w:name="differentiateMultirowTableHeaders" w:uri="http://schemas.microsoft.com/office/word" w:val="1"/>
+  </w:compat>
+  <w:rsids>
+    <w:rsidRoot w:val="00AC40C6"/>
+    <w:rsid w:val="002B194B"/>
+    <w:rsid w:val="00AC40C6"/>
+  </w:rsids>
+  <m:mathPr>
+    <m:mathFont m:val="Cambria Math"/>
+    <m:brkBin m:val="before"/>
+    <m:brkBinSub m:val="--"/>
+    <m:smallFrac m:val="0"/>
+    <m:dispDef/>
+    <m:lMargin m:val="0"/>
+    <m:rMargin m:val="0"/>
+    <m:defJc m:val="centerGroup"/>
+    <m:wrapIndent m:val="1440"/>
+    <m:intLim m:val="subSup"/>
+    <m:naryLim m:val="undOvr"/>
+  </m:mathPr>
+  <w:themeFontLang w:val="hu-HU"/>
+  <w:clrSchemeMapping w:bg1="light1" w:t1="dark1" w:bg2="light2" w:t2="dark2" w:accent1="accent1" w:accent2="accent2" w:accent3="accent3" w:accent4="accent4" w:accent5="accent5" w:accent6="accent6" w:hyperlink="hyperlink" w:followedHyperlink="followedHyperlink"/>
+  <w:decimalSymbol w:val=","/>
+  <w:listSeparator w:val=";"/>
+  <w15:chartTrackingRefBased/>
+</w:settings>
+</file>
+
+<file path=word/glossary/styles.xml><?xml version="1.0" encoding="utf-8"?>
+<w:styles xmlns:mc="http://schemas.openxmlformats.org/markup-compatibility/2006" xmlns:r="http://schemas.openxmlformats.org/officeDocument/2006/relationships" xmlns:w="http://schemas.openxmlformats.org/wordprocessingml/2006/main" xmlns:w14="http://schemas.microsoft.com/office/word/2010/wordml" xmlns:w15="http://schemas.microsoft.com/office/word/2012/wordml" xmlns:w16se="http://schemas.microsoft.com/office/word/2015/wordml/symex" mc:Ignorable="w14 w15 w16se">
+  <w:docDefaults>
+    <w:rPrDefault>
+      <w:rPr>
+        <w:rFonts w:asciiTheme="minorHAnsi" w:eastAsiaTheme="minorEastAsia" w:hAnsiTheme="minorHAnsi" w:cstheme="minorBidi"/>
+        <w:sz w:val="22"/>
+        <w:szCs w:val="22"/>
+        <w:lang w:val="hu-HU" w:eastAsia="hu-HU" w:bidi="ar-SA"/>
+      </w:rPr>
+    </w:rPrDefault>
+    <w:pPrDefault>
+      <w:pPr>
+        <w:spacing w:after="160" w:line="259" w:lineRule="auto"/>
+      </w:pPr>
+    </w:pPrDefault>
+  </w:docDefaults>
+  <w:latentStyles w:defLockedState="0" w:defUIPriority="99" w:defSemiHidden="0" w:defUnhideWhenUsed="0" w:defQFormat="0" w:count="371">
+    <w:lsdException w:name="Normal" w:uiPriority="0" w:qFormat="1"/>
+    <w:lsdException w:name="heading 1" w:uiPriority="9" w:qFormat="1"/>
+    <w:lsdException w:name="heading 2" w:semiHidden="1" w:uiPriority="9" w:unhideWhenUsed="1" w:qFormat="1"/>
+    <w:lsdException w:name="heading 3" w:semiHidden="1" w:uiPriority="9" w:unhideWhenUsed="1" w:qFormat="1"/>
+    <w:lsdException w:name="heading 4" w:semiHidden="1" w:uiPriority="9" w:unhideWhenUsed="1" w:qFormat="1"/>
+    <w:lsdException w:name="heading 5" w:semiHidden="1" w:uiPriority="9" w:unhideWhenUsed="1" w:qFormat="1"/>
+    <w:lsdException w:name="heading 6" w:semiHidden="1" w:uiPriority="9" w:unhideWhenUsed="1" w:qFormat="1"/>
+    <w:lsdException w:name="heading 7" w:semiHidden="1" w:uiPriority="9" w:unhideWhenUsed="1" w:qFormat="1"/>
+    <w:lsdException w:name="heading 8" w:semiHidden="1" w:uiPriority="9" w:unhideWhenUsed="1" w:qFormat="1"/>
+    <w:lsdException w:name="heading 9" w:semiHidden="1" w:uiPriority="9" w:unhideWhenUsed="1" w:qFormat="1"/>
+    <w:lsdException w:name="index 1" w:semiHidden="1" w:unhideWhenUsed="1"/>
+    <w:lsdException w:name="index 2" w:semiHidden="1" w:unhideWhenUsed="1"/>
+    <w:lsdException w:name="index 3" w:semiHidden="1" w:unhideWhenUsed="1"/>
+    <w:lsdException w:name="index 4" w:semiHidden="1" w:unhideWhenUsed="1"/>
+    <w:lsdException w:name="index 5" w:semiHidden="1" w:unhideWhenUsed="1"/>
+    <w:lsdException w:name="index 6" w:semiHidden="1" w:unhideWhenUsed="1"/>
+    <w:lsdException w:name="index 7" w:semiHidden="1" w:unhideWhenUsed="1"/>
+    <w:lsdException w:name="index 8" w:semiHidden="1" w:unhideWhenUsed="1"/>
+    <w:lsdException w:name="index 9" w:semiHidden="1" w:unhideWhenUsed="1"/>
+    <w:lsdException w:name="toc 1" w:semiHidden="1" w:uiPriority="39" w:unhideWhenUsed="1"/>
+    <w:lsdException w:name="toc 2" w:semiHidden="1" w:uiPriority="39" w:unhideWhenUsed="1"/>
+    <w:lsdException w:name="toc 3" w:semiHidden="1" w:uiPriority="39" w:unhideWhenUsed="1"/>
+    <w:lsdException w:name="toc 4" w:semiHidden="1" w:uiPriority="39" w:unhideWhenUsed="1"/>
+    <w:lsdException w:name="toc 5" w:semiHidden="1" w:uiPriority="39" w:unhideWhenUsed="1"/>
+    <w:lsdException w:name="toc 6" w:semiHidden="1" w:uiPriority="39" w:unhideWhenUsed="1"/>
+    <w:lsdException w:name="toc 7" w:semiHidden="1" w:uiPriority="39" w:unhideWhenUsed="1"/>
+    <w:lsdException w:name="toc 8" w:semiHidden="1" w:uiPriority="39" w:unhideWhenUsed="1"/>
+    <w:lsdException w:name="toc 9" w:semiHidden="1" w:uiPriority="39" w:unhideWhenUsed="1"/>
+    <w:lsdException w:name="Normal Indent" w:semiHidden="1" w:unhideWhenUsed="1"/>
+    <w:lsdException w:name="footnote text" w:semiHidden="1" w:unhideWhenUsed="1"/>
+    <w:lsdException w:name="annotation text" w:semiHidden="1" w:unhideWhenUsed="1"/>
+    <w:lsdException w:name="header" w:semiHidden="1" w:unhideWhenUsed="1"/>
+    <w:lsdException w:name="footer" w:semiHidden="1" w:unhideWhenUsed="1"/>
+    <w:lsdException w:name="index heading" w:semiHidden="1" w:unhideWhenUsed="1"/>
+    <w:lsdException w:name="caption" w:semiHidden="1" w:uiPriority="35" w:unhideWhenUsed="1" w:qFormat="1"/>
+    <w:lsdException w:name="table of figures" w:semiHidden="1" w:unhideWhenUsed="1"/>
+    <w:lsdException w:name="envelope address" w:semiHidden="1" w:unhideWhenUsed="1"/>
+    <w:lsdException w:name="envelope return" w:semiHidden="1" w:unhideWhenUsed="1"/>
+    <w:lsdException w:name="footnote reference" w:semiHidden="1" w:unhideWhenUsed="1"/>
+    <w:lsdException w:name="annotation reference" w:semiHidden="1" w:unhideWhenUsed="1"/>
+    <w:lsdException w:name="line number" w:semiHidden="1" w:unhideWhenUsed="1"/>
+    <w:lsdException w:name="page number" w:semiHidden="1" w:unhideWhenUsed="1"/>
+    <w:lsdException w:name="endnote reference" w:semiHidden="1" w:unhideWhenUsed="1"/>
+    <w:lsdException w:name="endnote text" w:semiHidden="1" w:unhideWhenUsed="1"/>
+    <w:lsdException w:name="table of authorities" w:semiHidden="1" w:unhideWhenUsed="1"/>
+    <w:lsdException w:name="macro" w:semiHidden="1" w:unhideWhenUsed="1"/>
+    <w:lsdException w:name="toa heading" w:semiHidden="1" w:unhideWhenUsed="1"/>
+    <w:lsdException w:name="List" w:semiHidden="1" w:unhideWhenUsed="1"/>
+    <w:lsdException w:name="List Bullet" w:semiHidden="1" w:unhideWhenUsed="1"/>
+    <w:lsdException w:name="List Number" w:semiHidden="1" w:unhideWhenUsed="1"/>
+    <w:lsdException w:name="List 2" w:semiHidden="1" w:unhideWhenUsed="1"/>
+    <w:lsdException w:name="List 3" w:semiHidden="1" w:unhideWhenUsed="1"/>
+    <w:lsdException w:name="List 4" w:semiHidden="1" w:unhideWhenUsed="1"/>
+    <w:lsdException w:name="List 5" w:semiHidden="1" w:unhideWhenUsed="1"/>
+    <w:lsdException w:name="List Bullet 2" w:semiHidden="1" w:unhideWhenUsed="1"/>
+    <w:lsdException w:name="List Bullet 3" w:semiHidden="1" w:unhideWhenUsed="1"/>
+    <w:lsdException w:name="List Bullet 4" w:semiHidden="1" w:unhideWhenUsed="1"/>
+    <w:lsdException w:name="List Bullet 5" w:semiHidden="1" w:unhideWhenUsed="1"/>
+    <w:lsdException w:name="List Number 2" w:semiHidden="1" w:unhideWhenUsed="1"/>
+    <w:lsdException w:name="List Number 3" w:semiHidden="1" w:unhideWhenUsed="1"/>
+    <w:lsdException w:name="List Number 4" w:semiHidden="1" w:unhideWhenUsed="1"/>
+    <w:lsdException w:name="List Number 5" w:semiHidden="1" w:unhideWhenUsed="1"/>
+    <w:lsdException w:name="Title" w:uiPriority="10" w:qFormat="1"/>
+    <w:lsdException w:name="Closing" w:semiHidden="1" w:unhideWhenUsed="1"/>
+    <w:lsdException w:name="Signature" w:semiHidden="1" w:unhideWhenUsed="1"/>
+    <w:lsdException w:name="Default Paragraph Font" w:semiHidden="1" w:uiPriority="1" w:unhideWhenUsed="1"/>
+    <w:lsdException w:name="Body Text" w:semiHidden="1" w:unhideWhenUsed="1"/>
+    <w:lsdException w:name="Body Text Indent" w:semiHidden="1" w:unhideWhenUsed="1"/>
+    <w:lsdException w:name="List Continue" w:semiHidden="1" w:unhideWhenUsed="1"/>
+    <w:lsdException w:name="List Continue 2" w:semiHidden="1" w:unhideWhenUsed="1"/>
+    <w:lsdException w:name="List Continue 3" w:semiHidden="1" w:unhideWhenUsed="1"/>
+    <w:lsdException w:name="List Continue 4" w:semiHidden="1" w:unhideWhenUsed="1"/>
+    <w:lsdException w:name="List Continue 5" w:semiHidden="1" w:unhideWhenUsed="1"/>
+    <w:lsdException w:name="Message Header" w:semiHidden="1" w:unhideWhenUsed="1"/>
+    <w:lsdException w:name="Subtitle" w:uiPriority="11" w:qFormat="1"/>
+    <w:lsdException w:name="Salutation" w:semiHidden="1" w:unhideWhenUsed="1"/>
+    <w:lsdException w:name="Date" w:semiHidden="1" w:unhideWhenUsed="1"/>
+    <w:lsdException w:name="Body Text First Indent" w:semiHidden="1" w:unhideWhenUsed="1"/>
+    <w:lsdException w:name="Body Text First Indent 2" w:semiHidden="1" w:unhideWhenUsed="1"/>
+    <w:lsdException w:name="Note Heading" w:semiHidden="1" w:unhideWhenUsed="1"/>
+    <w:lsdException w:name="Body Text 2" w:semiHidden="1" w:unhideWhenUsed="1"/>
+    <w:lsdException w:name="Body Text 3" w:semiHidden="1" w:unhideWhenUsed="1"/>
+    <w:lsdException w:name="Body Text Indent 2" w:semiHidden="1" w:unhideWhenUsed="1"/>
+    <w:lsdException w:name="Body Text Indent 3" w:semiHidden="1" w:unhideWhenUsed="1"/>
+    <w:lsdException w:name="Block Text" w:semiHidden="1" w:unhideWhenUsed="1"/>
+    <w:lsdException w:name="Hyperlink" w:semiHidden="1" w:unhideWhenUsed="1"/>
+    <w:lsdException w:name="FollowedHyperlink" w:semiHidden="1" w:unhideWhenUsed="1"/>
+    <w:lsdException w:name="Strong" w:uiPriority="22" w:qFormat="1"/>
+    <w:lsdException w:name="Emphasis" w:uiPriority="20" w:qFormat="1"/>
+    <w:lsdException w:name="Document Map" w:semiHidden="1" w:unhideWhenUsed="1"/>
+    <w:lsdException w:name="Plain Text" w:semiHidden="1" w:unhideWhenUsed="1"/>
+    <w:lsdException w:name="E-mail Signature" w:semiHidden="1" w:unhideWhenUsed="1"/>
+    <w:lsdException w:name="HTML Top of Form" w:semiHidden="1" w:unhideWhenUsed="1"/>
+    <w:lsdException w:name="HTML Bottom of Form" w:semiHidden="1" w:unhideWhenUsed="1"/>
+    <w:lsdException w:name="Normal (Web)" w:semiHidden="1" w:unhideWhenUsed="1"/>
+    <w:lsdException w:name="HTML Acronym" w:semiHidden="1" w:unhideWhenUsed="1"/>
+    <w:lsdException w:name="HTML Address" w:semiHidden="1" w:unhideWhenUsed="1"/>
+    <w:lsdException w:name="HTML Cite" w:semiHidden="1" w:unhideWhenUsed="1"/>
+    <w:lsdException w:name="HTML Code" w:semiHidden="1" w:unhideWhenUsed="1"/>
+    <w:lsdException w:name="HTML Definition" w:semiHidden="1" w:unhideWhenUsed="1"/>
+    <w:lsdException w:name="HTML Keyboard" w:semiHidden="1" w:unhideWhenUsed="1"/>
+    <w:lsdException w:name="HTML Preformatted" w:semiHidden="1" w:unhideWhenUsed="1"/>
+    <w:lsdException w:name="HTML Sample" w:semiHidden="1" w:unhideWhenUsed="1"/>
+    <w:lsdException w:name="HTML Typewriter" w:semiHidden="1" w:unhideWhenUsed="1"/>
+    <w:lsdException w:name="HTML Variable" w:semiHidden="1" w:unhideWhenUsed="1"/>
+    <w:lsdException w:name="Normal Table" w:semiHidden="1" w:unhideWhenUsed="1"/>
+    <w:lsdException w:name="annotation subject" w:semiHidden="1" w:unhideWhenUsed="1"/>
+    <w:lsdException w:name="No List" w:semiHidden="1" w:unhideWhenUsed="1"/>
+    <w:lsdException w:name="Outline List 1" w:semiHidden="1" w:unhideWhenUsed="1"/>
+    <w:lsdException w:name="Outline List 2" w:semiHidden="1" w:unhideWhenUsed="1"/>
+    <w:lsdException w:name="Outline List 3" w:semiHidden="1" w:unhideWhenUsed="1"/>
+    <w:lsdException w:name="Table Simple 1" w:semiHidden="1" w:unhideWhenUsed="1"/>
+    <w:lsdException w:name="Table Simple 2" w:semiHidden="1" w:unhideWhenUsed="1"/>
+    <w:lsdException w:name="Table Simple 3" w:semiHidden="1" w:unhideWhenUsed="1"/>
+    <w:lsdException w:name="Table Classic 1" w:semiHidden="1" w:unhideWhenUsed="1"/>
+    <w:lsdException w:name="Table Classic 2" w:semiHidden="1" w:unhideWhenUsed="1"/>
+    <w:lsdException w:name="Table Classic 3" w:semiHidden="1" w:unhideWhenUsed="1"/>
+    <w:lsdException w:name="Table Classic 4" w:semiHidden="1" w:unhideWhenUsed="1"/>
+    <w:lsdException w:name="Table Colorful 1" w:semiHidden="1" w:unhideWhenUsed="1"/>
+    <w:lsdException w:name="Table Colorful 2" w:semiHidden="1" w:unhideWhenUsed="1"/>
+    <w:lsdException w:name="Table Colorful 3" w:semiHidden="1" w:unhideWhenUsed="1"/>
+    <w:lsdException w:name="Table Columns 1" w:semiHidden="1" w:unhideWhenUsed="1"/>
+    <w:lsdException w:name="Table Columns 2" w:semiHidden="1" w:unhideWhenUsed="1"/>
+    <w:lsdException w:name="Table Columns 3" w:semiHidden="1" w:unhideWhenUsed="1"/>
+    <w:lsdException w:name="Table Columns 4" w:semiHidden="1" w:unhideWhenUsed="1"/>
+    <w:lsdException w:name="Table Columns 5" w:semiHidden="1" w:unhideWhenUsed="1"/>
+    <w:lsdException w:name="Table Grid 1" w:semiHidden="1" w:unhideWhenUsed="1"/>
+    <w:lsdException w:name="Table Grid 2" w:semiHidden="1" w:unhideWhenUsed="1"/>
+    <w:lsdException w:name="Table Grid 3" w:semiHidden="1" w:unhideWhenUsed="1"/>
+    <w:lsdException w:name="Table Grid 4" w:semiHidden="1" w:unhideWhenUsed="1"/>
+    <w:lsdException w:name="Table Grid 5" w:semiHidden="1" w:unhideWhenUsed="1"/>
+    <w:lsdException w:name="Table Grid 6" w:semiHidden="1" w:unhideWhenUsed="1"/>
+    <w:lsdException w:name="Table Grid 7" w:semiHidden="1" w:unhideWhenUsed="1"/>
+    <w:lsdException w:name="Table Grid 8" w:semiHidden="1" w:unhideWhenUsed="1"/>
+    <w:lsdException w:name="Table List 1" w:semiHidden="1" w:unhideWhenUsed="1"/>
+    <w:lsdException w:name="Table List 2" w:semiHidden="1" w:unhideWhenUsed="1"/>
+    <w:lsdException w:name="Table List 3" w:semiHidden="1" w:unhideWhenUsed="1"/>
+    <w:lsdException w:name="Table List 4" w:semiHidden="1" w:unhideWhenUsed="1"/>
+    <w:lsdException w:name="Table List 5" w:semiHidden="1" w:unhideWhenUsed="1"/>
+    <w:lsdException w:name="Table List 6" w:semiHidden="1" w:unhideWhenUsed="1"/>
+    <w:lsdException w:name="Table List 7" w:semiHidden="1" w:unhideWhenUsed="1"/>
+    <w:lsdException w:name="Table List 8" w:semiHidden="1" w:unhideWhenUsed="1"/>
+    <w:lsdException w:name="Table 3D effects 1" w:semiHidden="1" w:unhideWhenUsed="1"/>
+    <w:lsdException w:name="Table 3D effects 2" w:semiHidden="1" w:unhideWhenUsed="1"/>
+    <w:lsdException w:name="Table 3D effects 3" w:semiHidden="1" w:unhideWhenUsed="1"/>
+    <w:lsdException w:name="Table Contemporary" w:semiHidden="1" w:unhideWhenUsed="1"/>
+    <w:lsdException w:name="Table Elegant" w:semiHidden="1" w:unhideWhenUsed="1"/>
+    <w:lsdException w:name="Table Professional" w:semiHidden="1" w:unhideWhenUsed="1"/>
+    <w:lsdException w:name="Table Subtle 1" w:semiHidden="1" w:unhideWhenUsed="1"/>
+    <w:lsdException w:name="Table Subtle 2" w:semiHidden="1" w:unhideWhenUsed="1"/>
+    <w:lsdException w:name="Table Web 1" w:semiHidden="1" w:unhideWhenUsed="1"/>
+    <w:lsdException w:name="Table Web 2" w:semiHidden="1" w:unhideWhenUsed="1"/>
+    <w:lsdException w:name="Table Web 3" w:semiHidden="1" w:unhideWhenUsed="1"/>
+    <w:lsdException w:name="Balloon Text" w:semiHidden="1" w:unhideWhenUsed="1"/>
+    <w:lsdException w:name="Table Grid" w:uiPriority="39"/>
+    <w:lsdException w:name="Table Theme" w:semiHidden="1" w:unhideWhenUsed="1"/>
+    <w:lsdException w:name="Placeholder Text" w:semiHidden="1"/>
+    <w:lsdException w:name="No Spacing" w:uiPriority="1" w:qFormat="1"/>
+    <w:lsdException w:name="Light Shading" w:uiPriority="60"/>
+    <w:lsdException w:name="Light List" w:uiPriority="61"/>
+    <w:lsdException w:name="Light Grid" w:uiPriority="62"/>
+    <w:lsdException w:name="Medium Shading 1" w:uiPriority="63"/>
+    <w:lsdException w:name="Medium Shading 2" w:uiPriority="64"/>
+    <w:lsdException w:name="Medium List 1" w:uiPriority="65"/>
+    <w:lsdException w:name="Medium List 2" w:uiPriority="66"/>
+    <w:lsdException w:name="Medium Grid 1" w:uiPriority="67"/>
+    <w:lsdException w:name="Medium Grid 2" w:uiPriority="68"/>
+    <w:lsdException w:name="Medium Grid 3" w:uiPriority="69"/>
+    <w:lsdException w:name="Dark List" w:uiPriority="70"/>
+    <w:lsdException w:name="Colorful Shading" w:uiPriority="71"/>
+    <w:lsdException w:name="Colorful List" w:uiPriority="72"/>
+    <w:lsdException w:name="Colorful Grid" w:uiPriority="73"/>
+    <w:lsdException w:name="Light Shading Accent 1" w:uiPriority="60"/>
+    <w:lsdException w:name="Light List Accent 1" w:uiPriority="61"/>
+    <w:lsdException w:name="Light Grid Accent 1" w:uiPriority="62"/>
+    <w:lsdException w:name="Medium Shading 1 Accent 1" w:uiPriority="63"/>
+    <w:lsdException w:name="Medium Shading 2 Accent 1" w:uiPriority="64"/>
+    <w:lsdException w:name="Medium List 1 Accent 1" w:uiPriority="65"/>
+    <w:lsdException w:name="Revision" w:semiHidden="1"/>
+    <w:lsdException w:name="List Paragraph" w:uiPriority="34" w:qFormat="1"/>
+    <w:lsdException w:name="Quote" w:uiPriority="29" w:qFormat="1"/>
+    <w:lsdException w:name="Intense Quote" w:uiPriority="30" w:qFormat="1"/>
+    <w:lsdException w:name="Medium List 2 Accent 1" w:uiPriority="66"/>
+    <w:lsdException w:name="Medium Grid 1 Accent 1" w:uiPriority="67"/>
+    <w:lsdException w:name="Medium Grid 2 Accent 1" w:uiPriority="68"/>
+    <w:lsdException w:name="Medium Grid 3 Accent 1" w:uiPriority="69"/>
+    <w:lsdException w:name="Dark List Accent 1" w:uiPriority="70"/>
+    <w:lsdException w:name="Colorful Shading Accent 1" w:uiPriority="71"/>
+    <w:lsdException w:name="Colorful List Accent 1" w:uiPriority="72"/>
+    <w:lsdException w:name="Colorful Grid Accent 1" w:uiPriority="73"/>
+    <w:lsdException w:name="Light Shading Accent 2" w:uiPriority="60"/>
+    <w:lsdException w:name="Light List Accent 2" w:uiPriority="61"/>
+    <w:lsdException w:name="Light Grid Accent 2" w:uiPriority="62"/>
+    <w:lsdException w:name="Medium Shading 1 Accent 2" w:uiPriority="63"/>
+    <w:lsdException w:name="Medium Shading 2 Accent 2" w:uiPriority="64"/>
+    <w:lsdException w:name="Medium List 1 Accent 2" w:uiPriority="65"/>
+    <w:lsdException w:name="Medium List 2 Accent 2" w:uiPriority="66"/>
+    <w:lsdException w:name="Medium Grid 1 Accent 2" w:uiPriority="67"/>
+    <w:lsdException w:name="Medium Grid 2 Accent 2" w:uiPriority="68"/>
+    <w:lsdException w:name="Medium Grid 3 Accent 2" w:uiPriority="69"/>
+    <w:lsdException w:name="Dark List Accent 2" w:uiPriority="70"/>
+    <w:lsdException w:name="Colorful Shading Accent 2" w:uiPriority="71"/>
+    <w:lsdException w:name="Colorful List Accent 2" w:uiPriority="72"/>
+    <w:lsdException w:name="Colorful Grid Accent 2" w:uiPriority="73"/>
+    <w:lsdException w:name="Light Shading Accent 3" w:uiPriority="60"/>
+    <w:lsdException w:name="Light List Accent 3" w:uiPriority="61"/>
+    <w:lsdException w:name="Light Grid Accent 3" w:uiPriority="62"/>
+    <w:lsdException w:name="Medium Shading 1 Accent 3" w:uiPriority="63"/>
+    <w:lsdException w:name="Medium Shading 2 Accent 3" w:uiPriority="64"/>
+    <w:lsdException w:name="Medium List 1 Accent 3" w:uiPriority="65"/>
+    <w:lsdException w:name="Medium List 2 Accent 3" w:uiPriority="66"/>
+    <w:lsdException w:name="Medium Grid 1 Accent 3" w:uiPriority="67"/>
+    <w:lsdException w:name="Medium Grid 2 Accent 3" w:uiPriority="68"/>
+    <w:lsdException w:name="Medium Grid 3 Accent 3" w:uiPriority="69"/>
+    <w:lsdException w:name="Dark List Accent 3" w:uiPriority="70"/>
+    <w:lsdException w:name="Colorful Shading Accent 3" w:uiPriority="71"/>
+    <w:lsdException w:name="Colorful List Accent 3" w:uiPriority="72"/>
+    <w:lsdException w:name="Colorful Grid Accent 3" w:uiPriority="73"/>
+    <w:lsdException w:name="Light Shading Accent 4" w:uiPriority="60"/>
+    <w:lsdException w:name="Light List Accent 4" w:uiPriority="61"/>
+    <w:lsdException w:name="Light Grid Accent 4" w:uiPriority="62"/>
+    <w:lsdException w:name="Medium Shading 1 Accent 4" w:uiPriority="63"/>
+    <w:lsdException w:name="Medium Shading 2 Accent 4" w:uiPriority="64"/>
+    <w:lsdException w:name="Medium List 1 Accent 4" w:uiPriority="65"/>
+    <w:lsdException w:name="Medium List 2 Accent 4" w:uiPriority="66"/>
+    <w:lsdException w:name="Medium Grid 1 Accent 4" w:uiPriority="67"/>
+    <w:lsdException w:name="Medium Grid 2 Accent 4" w:uiPriority="68"/>
+    <w:lsdException w:name="Medium Grid 3 Accent 4" w:uiPriority="69"/>
+    <w:lsdException w:name="Dark List Accent 4" w:uiPriority="70"/>
+    <w:lsdException w:name="Colorful Shading Accent 4" w:uiPriority="71"/>
+    <w:lsdException w:name="Colorful List Accent 4" w:uiPriority="72"/>
+    <w:lsdException w:name="Colorful Grid Accent 4" w:uiPriority="73"/>
+    <w:lsdException w:name="Light Shading Accent 5" w:uiPriority="60"/>
+    <w:lsdException w:name="Light List Accent 5" w:uiPriority="61"/>
+    <w:lsdException w:name="Light Grid Accent 5" w:uiPriority="62"/>
+    <w:lsdException w:name="Medium Shading 1 Accent 5" w:uiPriority="63"/>
+    <w:lsdException w:name="Medium Shading 2 Accent 5" w:uiPriority="64"/>
+    <w:lsdException w:name="Medium List 1 Accent 5" w:uiPriority="65"/>
+    <w:lsdException w:name="Medium List 2 Accent 5" w:uiPriority="66"/>
+    <w:lsdException w:name="Medium Grid 1 Accent 5" w:uiPriority="67"/>
+    <w:lsdException w:name="Medium Grid 2 Accent 5" w:uiPriority="68"/>
+    <w:lsdException w:name="Medium Grid 3 Accent 5" w:uiPriority="69"/>
+    <w:lsdException w:name="Dark List Accent 5" w:uiPriority="70"/>
+    <w:lsdException w:name="Colorful Shading Accent 5" w:uiPriority="71"/>
+    <w:lsdException w:name="Colorful List Accent 5" w:uiPriority="72"/>
+    <w:lsdException w:name="Colorful Grid Accent 5" w:uiPriority="73"/>
+    <w:lsdException w:name="Light Shading Accent 6" w:uiPriority="60"/>
+    <w:lsdException w:name="Light List Accent 6" w:uiPriority="61"/>
+    <w:lsdException w:name="Light Grid Accent 6" w:uiPriority="62"/>
+    <w:lsdException w:name="Medium Shading 1 Accent 6" w:uiPriority="63"/>
+    <w:lsdException w:name="Medium Shading 2 Accent 6" w:uiPriority="64"/>
+    <w:lsdException w:name="Medium List 1 Accent 6" w:uiPriority="65"/>
+    <w:lsdException w:name="Medium List 2 Accent 6" w:uiPriority="66"/>
+    <w:lsdException w:name="Medium Grid 1 Accent 6" w:uiPriority="67"/>
+    <w:lsdException w:name="Medium Grid 2 Accent 6" w:uiPriority="68"/>
+    <w:lsdException w:name="Medium Grid 3 Accent 6" w:uiPriority="69"/>
+    <w:lsdException w:name="Dark List Accent 6" w:uiPriority="70"/>
+    <w:lsdException w:name="Colorful Shading Accent 6" w:uiPriority="71"/>
+    <w:lsdException w:name="Colorful List Accent 6" w:uiPriority="72"/>
+    <w:lsdException w:name="Colorful Grid Accent 6" w:uiPriority="73"/>
+    <w:lsdException w:name="Subtle Emphasis" w:uiPriority="19" w:qFormat="1"/>
+    <w:lsdException w:name="Intense Emphasis" w:uiPriority="21" w:qFormat="1"/>
+    <w:lsdException w:name="Subtle Reference" w:uiPriority="31" w:qFormat="1"/>
+    <w:lsdException w:name="Intense Reference" w:uiPriority="32" w:qFormat="1"/>
+    <w:lsdException w:name="Book Title" w:uiPriority="33" w:qFormat="1"/>
+    <w:lsdException w:name="Bibliography" w:semiHidden="1" w:uiPriority="37" w:unhideWhenUsed="1"/>
+    <w:lsdException w:name="TOC Heading" w:semiHidden="1" w:uiPriority="39" w:unhideWhenUsed="1" w:qFormat="1"/>
+    <w:lsdException w:name="Plain Table 1" w:uiPriority="41"/>
+    <w:lsdException w:name="Plain Table 2" w:uiPriority="42"/>
+    <w:lsdException w:name="Plain Table 3" w:uiPriority="43"/>
+    <w:lsdException w:name="Plain Table 4" w:uiPriority="44"/>
+    <w:lsdException w:name="Plain Table 5" w:uiPriority="45"/>
+    <w:lsdException w:name="Grid Table Light" w:uiPriority="40"/>
+    <w:lsdException w:name="Grid Table 1 Light" w:uiPriority="46"/>
+    <w:lsdException w:name="Grid Table 2" w:uiPriority="47"/>
+    <w:lsdException w:name="Grid Table 3" w:uiPriority="48"/>
+    <w:lsdException w:name="Grid Table 4" w:uiPriority="49"/>
+    <w:lsdException w:name="Grid Table 5 Dark" w:uiPriority="50"/>
+    <w:lsdException w:name="Grid Table 6 Colorful" w:uiPriority="51"/>
+    <w:lsdException w:name="Grid Table 7 Colorful" w:uiPriority="52"/>
+    <w:lsdException w:name="Grid Table 1 Light Accent 1" w:uiPriority="46"/>
+    <w:lsdException w:name="Grid Table 2 Accent 1" w:uiPriority="47"/>
+    <w:lsdException w:name="Grid Table 3 Accent 1" w:uiPriority="48"/>
+    <w:lsdException w:name="Grid Table 4 Accent 1" w:uiPriority="49"/>
+    <w:lsdException w:name="Grid Table 5 Dark Accent 1" w:uiPriority="50"/>
+    <w:lsdException w:name="Grid Table 6 Colorful Accent 1" w:uiPriority="51"/>
+    <w:lsdException w:name="Grid Table 7 Colorful Accent 1" w:uiPriority="52"/>
+    <w:lsdException w:name="Grid Table 1 Light Accent 2" w:uiPriority="46"/>
+    <w:lsdException w:name="Grid Table 2 Accent 2" w:uiPriority="47"/>
+    <w:lsdException w:name="Grid Table 3 Accent 2" w:uiPriority="48"/>
+    <w:lsdException w:name="Grid Table 4 Accent 2" w:uiPriority="49"/>
+    <w:lsdException w:name="Grid Table 5 Dark Accent 2" w:uiPriority="50"/>
+    <w:lsdException w:name="Grid Table 6 Colorful Accent 2" w:uiPriority="51"/>
+    <w:lsdException w:name="Grid Table 7 Colorful Accent 2" w:uiPriority="52"/>
+    <w:lsdException w:name="Grid Table 1 Light Accent 3" w:uiPriority="46"/>
+    <w:lsdException w:name="Grid Table 2 Accent 3" w:uiPriority="47"/>
+    <w:lsdException w:name="Grid Table 3 Accent 3" w:uiPriority="48"/>
+    <w:lsdException w:name="Grid Table 4 Accent 3" w:uiPriority="49"/>
+    <w:lsdException w:name="Grid Table 5 Dark Accent 3" w:uiPriority="50"/>
+    <w:lsdException w:name="Grid Table 6 Colorful Accent 3" w:uiPriority="51"/>
+    <w:lsdException w:name="Grid Table 7 Colorful Accent 3" w:uiPriority="52"/>
+    <w:lsdException w:name="Grid Table 1 Light Accent 4" w:uiPriority="46"/>
+    <w:lsdException w:name="Grid Table 2 Accent 4" w:uiPriority="47"/>
+    <w:lsdException w:name="Grid Table 3 Accent 4" w:uiPriority="48"/>
+    <w:lsdException w:name="Grid Table 4 Accent 4" w:uiPriority="49"/>
+    <w:lsdException w:name="Grid Table 5 Dark Accent 4" w:uiPriority="50"/>
+    <w:lsdException w:name="Grid Table 6 Colorful Accent 4" w:uiPriority="51"/>
+    <w:lsdException w:name="Grid Table 7 Colorful Accent 4" w:uiPriority="52"/>
+    <w:lsdException w:name="Grid Table 1 Light Accent 5" w:uiPriority="46"/>
+    <w:lsdException w:name="Grid Table 2 Accent 5" w:uiPriority="47"/>
+    <w:lsdException w:name="Grid Table 3 Accent 5" w:uiPriority="48"/>
+    <w:lsdException w:name="Grid Table 4 Accent 5" w:uiPriority="49"/>
+    <w:lsdException w:name="Grid Table 5 Dark Accent 5" w:uiPriority="50"/>
+    <w:lsdException w:name="Grid Table 6 Colorful Accent 5" w:uiPriority="51"/>
+    <w:lsdException w:name="Grid Table 7 Colorful Accent 5" w:uiPriority="52"/>
+    <w:lsdException w:name="Grid Table 1 Light Accent 6" w:uiPriority="46"/>
+    <w:lsdException w:name="Grid Table 2 Accent 6" w:uiPriority="47"/>
+    <w:lsdException w:name="Grid Table 3 Accent 6" w:uiPriority="48"/>
+    <w:lsdException w:name="Grid Table 4 Accent 6" w:uiPriority="49"/>
+    <w:lsdException w:name="Grid Table 5 Dark Accent 6" w:uiPriority="50"/>
+    <w:lsdException w:name="Grid Table 6 Colorful Accent 6" w:uiPriority="51"/>
+    <w:lsdException w:name="Grid Table 7 Colorful Accent 6" w:uiPriority="52"/>
+    <w:lsdException w:name="List Table 1 Light" w:uiPriority="46"/>
+    <w:lsdException w:name="List Table 2" w:uiPriority="47"/>
+    <w:lsdException w:name="List Table 3" w:uiPriority="48"/>
+    <w:lsdException w:name="List Table 4" w:uiPriority="49"/>
+    <w:lsdException w:name="List Table 5 Dark" w:uiPriority="50"/>
+    <w:lsdException w:name="List Table 6 Colorful" w:uiPriority="51"/>
+    <w:lsdException w:name="List Table 7 Colorful" w:uiPriority="52"/>
+    <w:lsdException w:name="List Table 1 Light Accent 1" w:uiPriority="46"/>
+    <w:lsdException w:name="List Table 2 Accent 1" w:uiPriority="47"/>
+    <w:lsdException w:name="List Table 3 Accent 1" w:uiPriority="48"/>
+    <w:lsdException w:name="List Table 4 Accent 1" w:uiPriority="49"/>
+    <w:lsdException w:name="List Table 5 Dark Accent 1" w:uiPriority="50"/>
+    <w:lsdException w:name="List Table 6 Colorful Accent 1" w:uiPriority="51"/>
+    <w:lsdException w:name="List Table 7 Colorful Accent 1" w:uiPriority="52"/>
+    <w:lsdException w:name="List Table 1 Light Accent 2" w:uiPriority="46"/>
+    <w:lsdException w:name="List Table 2 Accent 2" w:uiPriority="47"/>
+    <w:lsdException w:name="List Table 3 Accent 2" w:uiPriority="48"/>
+    <w:lsdException w:name="List Table 4 Accent 2" w:uiPriority="49"/>
+    <w:lsdException w:name="List Table 5 Dark Accent 2" w:uiPriority="50"/>
+    <w:lsdException w:name="List Table 6 Colorful Accent 2" w:uiPriority="51"/>
+    <w:lsdException w:name="List Table 7 Colorful Accent 2" w:uiPriority="52"/>
+    <w:lsdException w:name="List Table 1 Light Accent 3" w:uiPriority="46"/>
+    <w:lsdException w:name="List Table 2 Accent 3" w:uiPriority="47"/>
+    <w:lsdException w:name="List Table 3 Accent 3" w:uiPriority="48"/>
+    <w:lsdException w:name="List Table 4 Accent 3" w:uiPriority="49"/>
+    <w:lsdException w:name="List Table 5 Dark Accent 3" w:uiPriority="50"/>
+    <w:lsdException w:name="List Table 6 Colorful Accent 3" w:uiPriority="51"/>
+    <w:lsdException w:name="List Table 7 Colorful Accent 3" w:uiPriority="52"/>
+    <w:lsdException w:name="List Table 1 Light Accent 4" w:uiPriority="46"/>
+    <w:lsdException w:name="List Table 2 Accent 4" w:uiPriority="47"/>
+    <w:lsdException w:name="List Table 3 Accent 4" w:uiPriority="48"/>
+    <w:lsdException w:name="List Table 4 Accent 4" w:uiPriority="49"/>
+    <w:lsdException w:name="List Table 5 Dark Accent 4" w:uiPriority="50"/>
+    <w:lsdException w:name="List Table 6 Colorful Accent 4" w:uiPriority="51"/>
+    <w:lsdException w:name="List Table 7 Colorful Accent 4" w:uiPriority="52"/>
+    <w:lsdException w:name="List Table 1 Light Accent 5" w:uiPriority="46"/>
+    <w:lsdException w:name="List Table 2 Accent 5" w:uiPriority="47"/>
+    <w:lsdException w:name="List Table 3 Accent 5" w:uiPriority="48"/>
+    <w:lsdException w:name="List Table 4 Accent 5" w:uiPriority="49"/>
+    <w:lsdException w:name="List Table 5 Dark Accent 5" w:uiPriority="50"/>
+    <w:lsdException w:name="List Table 6 Colorful Accent 5" w:uiPriority="51"/>
+    <w:lsdException w:name="List Table 7 Colorful Accent 5" w:uiPriority="52"/>
+    <w:lsdException w:name="List Table 1 Light Accent 6" w:uiPriority="46"/>
+    <w:lsdException w:name="List Table 2 Accent 6" w:uiPriority="47"/>
+    <w:lsdException w:name="List Table 3 Accent 6" w:uiPriority="48"/>
+    <w:lsdException w:name="List Table 4 Accent 6" w:uiPriority="49"/>
+    <w:lsdException w:name="List Table 5 Dark Accent 6" w:uiPriority="50"/>
+    <w:lsdException w:name="List Table 6 Colorful Accent 6" w:uiPriority="51"/>
+    <w:lsdException w:name="List Table 7 Colorful Accent 6" w:uiPriority="52"/>
+  </w:latentStyles>
+  <w:style w:type="paragraph" w:default="1" w:styleId="Norml">
+    <w:name w:val="Normal"/>
+    <w:qFormat/>
+  </w:style>
+  <w:style w:type="character" w:default="1" w:styleId="Bekezdsalapbettpusa">
+    <w:name w:val="Default Paragraph Font"/>
+    <w:uiPriority w:val="1"/>
+    <w:semiHidden/>
+    <w:unhideWhenUsed/>
+  </w:style>
+  <w:style w:type="table" w:default="1" w:styleId="Normltblzat">
+    <w:name w:val="Normal Table"/>
+    <w:uiPriority w:val="99"/>
+    <w:semiHidden/>
+    <w:unhideWhenUsed/>
+    <w:tblPr>
+      <w:tblInd w:w="0" w:type="dxa"/>
+      <w:tblCellMar>
+        <w:top w:w="0" w:type="dxa"/>
+        <w:left w:w="108" w:type="dxa"/>
+        <w:bottom w:w="0" w:type="dxa"/>
+        <w:right w:w="108" w:type="dxa"/>
+      </w:tblCellMar>
+    </w:tblPr>
+  </w:style>
+  <w:style w:type="numbering" w:default="1" w:styleId="Nemlista">
+    <w:name w:val="No List"/>
+    <w:uiPriority w:val="99"/>
+    <w:semiHidden/>
+    <w:unhideWhenUsed/>
+  </w:style>
+  <w:style w:type="paragraph" w:customStyle="1" w:styleId="954B8547C7EF4FFBB267252931536C27">
+    <w:name w:val="954B8547C7EF4FFBB267252931536C27"/>
+    <w:rsid w:val="00AC40C6"/>
+  </w:style>
+</w:styles>
+</file>
+
+<file path=word/glossary/webSettings.xml><?xml version="1.0" encoding="utf-8"?>
+<w:webSettings xmlns:mc="http://schemas.openxmlformats.org/markup-compatibility/2006" xmlns:r="http://schemas.openxmlformats.org/officeDocument/2006/relationships" xmlns:w="http://schemas.openxmlformats.org/wordprocessingml/2006/main" xmlns:w14="http://schemas.microsoft.com/office/word/2010/wordml" xmlns:w15="http://schemas.microsoft.com/office/word/2012/wordml" xmlns:w16se="http://schemas.microsoft.com/office/word/2015/wordml/symex" mc:Ignorable="w14 w15 w16se">
+  <w:optimizeForBrowser/>
+  <w:allowPNG/>
+</w:webSettings>
 </file>
 
 <file path=word/theme/theme1.xml><?xml version="1.0" encoding="utf-8"?>

</xml_diff>